<commit_message>
Add order managment document Feedback Sprint3
</commit_message>
<xml_diff>
--- a/GestionDesCommandes_Pizz-Liv.docx
+++ b/GestionDesCommandes_Pizz-Liv.docx
@@ -129,35 +129,11 @@
     </w:p>
     <w:p>
       <w:pPr>
-        <w:rPr>
-          <w:noProof/>
-          <w:sz w:val="24"/>
-          <w:szCs w:val="24"/>
-          <w:lang w:eastAsia="fr-FR"/>
-        </w:rPr>
-      </w:pPr>
-      <w:r>
-        <w:rPr>
-          <w:noProof/>
-          <w:sz w:val="24"/>
-          <w:szCs w:val="24"/>
-          <w:lang w:eastAsia="fr-FR"/>
-        </w:rPr>
-        <w:pict>
-          <v:shape id="_x0000_i1026" type="#_x0000_t75" style="width:480.2pt;height:4in;mso-position-vertical:absolute">
-            <v:imagedata r:id="rId7" o:title="usecase_GestionCommandes_PIZ" croptop="-3431f" cropbottom="-3431f" cropleft="-1972f" cropright="-1972f"/>
-          </v:shape>
-        </w:pict>
-      </w:r>
-    </w:p>
-    <w:p>
-      <w:pPr>
         <w:jc w:val="right"/>
         <w:rPr>
-          <w:i/>
-          <w:noProof/>
-          <w:sz w:val="16"/>
-          <w:szCs w:val="16"/>
+          <w:noProof/>
+          <w:sz w:val="24"/>
+          <w:szCs w:val="24"/>
           <w:lang w:eastAsia="fr-FR"/>
         </w:rPr>
       </w:pPr>
@@ -171,13 +147,13 @@
         <mc:AlternateContent>
           <mc:Choice Requires="wps">
             <w:drawing>
-              <wp:anchor distT="0" distB="0" distL="114300" distR="114300" simplePos="0" relativeHeight="251659264" behindDoc="0" locked="0" layoutInCell="1" allowOverlap="1" wp14:anchorId="03B3FF5B" wp14:editId="2B57F50A">
+              <wp:anchor distT="0" distB="0" distL="114300" distR="114300" simplePos="0" relativeHeight="251659264" behindDoc="0" locked="0" layoutInCell="1" allowOverlap="1" wp14:anchorId="510FCFBA" wp14:editId="66A100CA">
                 <wp:simplePos x="0" y="0"/>
                 <wp:positionH relativeFrom="margin">
                   <wp:posOffset>0</wp:posOffset>
                 </wp:positionH>
                 <wp:positionV relativeFrom="paragraph">
-                  <wp:posOffset>0</wp:posOffset>
+                  <wp:posOffset>4466287</wp:posOffset>
                 </wp:positionV>
                 <wp:extent cx="5734206" cy="0"/>
                 <wp:effectExtent l="0" t="0" r="19050" b="19050"/>
@@ -231,7 +207,7 @@
           </mc:Choice>
           <mc:Fallback>
             <w:pict>
-              <v:line w14:anchorId="14A2AE63" id="Connecteur droit 3" o:spid="_x0000_s1026" style="position:absolute;flip:y;z-index:251659264;visibility:visible;mso-wrap-style:square;mso-width-percent:0;mso-height-percent:0;mso-wrap-distance-left:9pt;mso-wrap-distance-top:0;mso-wrap-distance-right:9pt;mso-wrap-distance-bottom:0;mso-position-horizontal:absolute;mso-position-horizontal-relative:margin;mso-position-vertical:absolute;mso-position-vertical-relative:text;mso-width-percent:0;mso-height-percent:0;mso-width-relative:margin;mso-height-relative:margin" from="0,0" to="451.5pt,0" o:gfxdata="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" strokecolor="black [3213]" strokeweight=".5pt">
+              <v:line w14:anchorId="563D9A02" id="Connecteur droit 3" o:spid="_x0000_s1026" style="position:absolute;flip:y;z-index:251659264;visibility:visible;mso-wrap-style:square;mso-width-percent:0;mso-height-percent:0;mso-wrap-distance-left:9pt;mso-wrap-distance-top:0;mso-wrap-distance-right:9pt;mso-wrap-distance-bottom:0;mso-position-horizontal:absolute;mso-position-horizontal-relative:margin;mso-position-vertical:absolute;mso-position-vertical-relative:text;mso-width-percent:0;mso-height-percent:0;mso-width-relative:margin;mso-height-relative:margin" from="0,351.7pt" to="451.5pt,351.7pt" o:gfxdata="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" strokecolor="black [3213]" strokeweight=".5pt">
                 <v:stroke joinstyle="miter"/>
                 <w10:wrap anchorx="margin"/>
               </v:line>
@@ -241,6 +217,19 @@
       </w:r>
       <w:r>
         <w:rPr>
+          <w:noProof/>
+          <w:sz w:val="24"/>
+          <w:szCs w:val="24"/>
+          <w:lang w:eastAsia="fr-FR"/>
+        </w:rPr>
+        <w:pict>
+          <v:shape id="_x0000_i1033" type="#_x0000_t75" style="width:475.2pt;height:356.25pt">
+            <v:imagedata r:id="rId7" o:title="usecase_GestionCommandes_PIZ" croptop="-2169f" cropbottom="-2169f" cropleft="-1598f" cropright="-1598f"/>
+          </v:shape>
+        </w:pict>
+      </w:r>
+      <w:r>
+        <w:rPr>
           <w:i/>
           <w:noProof/>
           <w:sz w:val="16"/>
@@ -391,26 +380,61 @@
       <w:pPr>
         <w:jc w:val="both"/>
         <w:rPr>
-          <w:noProof/>
-          <w:sz w:val="24"/>
-          <w:szCs w:val="24"/>
-          <w:lang w:eastAsia="fr-FR"/>
-        </w:rPr>
-      </w:pPr>
-      <w:r>
-        <w:rPr>
-          <w:noProof/>
-          <w:sz w:val="24"/>
-          <w:szCs w:val="24"/>
+          <w:i/>
+          <w:noProof/>
+          <w:sz w:val="20"/>
+          <w:szCs w:val="20"/>
+          <w:lang w:eastAsia="fr-FR"/>
+        </w:rPr>
+      </w:pPr>
+      <w:r>
+        <w:rPr>
+          <w:i/>
+          <w:noProof/>
+          <w:sz w:val="20"/>
+          <w:szCs w:val="20"/>
+          <w:lang w:eastAsia="fr-FR"/>
+        </w:rPr>
+        <w:tab/>
+      </w:r>
+      <w:r>
+        <w:rPr>
+          <w:b/>
+          <w:i/>
+          <w:noProof/>
+          <w:sz w:val="20"/>
+          <w:szCs w:val="20"/>
+          <w:u w:val="single"/>
+          <w:lang w:eastAsia="fr-FR"/>
+        </w:rPr>
+        <w:t>Rappel</w:t>
+      </w:r>
+      <w:r>
+        <w:rPr>
+          <w:i/>
+          <w:noProof/>
+          <w:sz w:val="20"/>
+          <w:szCs w:val="20"/>
+          <w:lang w:eastAsia="fr-FR"/>
+        </w:rPr>
+        <w:t xml:space="preserve"> : </w:t>
+      </w:r>
+      <w:r>
+        <w:rPr>
+          <w:i/>
+          <w:noProof/>
+          <w:sz w:val="20"/>
+          <w:szCs w:val="20"/>
           <w:lang w:eastAsia="fr-FR"/>
         </w:rPr>
         <w:t>Nous partons du principe qu’une commande a été passée par un client (illustré</w:t>
       </w:r>
       <w:r>
         <w:rPr>
-          <w:noProof/>
-          <w:sz w:val="24"/>
-          <w:szCs w:val="24"/>
+          <w:i/>
+          <w:noProof/>
+          <w:sz w:val="20"/>
+          <w:szCs w:val="20"/>
           <w:lang w:eastAsia="fr-FR"/>
         </w:rPr>
         <w:t xml:space="preserve"> dans le diagramme par « En cours de préparation »).</w:t>
@@ -436,17 +460,6 @@
         <w:tab/>
         <w:t>Voici donc les différentes étapes nécessaires à la préparation d’une commande :</w:t>
       </w:r>
-    </w:p>
-    <w:p>
-      <w:pPr>
-        <w:jc w:val="both"/>
-        <w:rPr>
-          <w:noProof/>
-          <w:sz w:val="24"/>
-          <w:szCs w:val="24"/>
-          <w:lang w:eastAsia="fr-FR"/>
-        </w:rPr>
-      </w:pPr>
     </w:p>
     <w:p>
       <w:pPr>
@@ -470,18 +483,7 @@
           <w:szCs w:val="24"/>
           <w:lang w:eastAsia="fr-FR"/>
         </w:rPr>
-        <w:t>Le pizzaï</w:t>
-      </w:r>
-      <w:bookmarkStart w:id="0" w:name="_GoBack"/>
-      <w:bookmarkEnd w:id="0"/>
-      <w:r>
-        <w:rPr>
-          <w:noProof/>
-          <w:sz w:val="24"/>
-          <w:szCs w:val="24"/>
-          <w:lang w:eastAsia="fr-FR"/>
-        </w:rPr>
-        <w:t>olo prend en charge la commande</w:t>
+        <w:t>Le pizzaïolo prend en charge la commande</w:t>
       </w:r>
     </w:p>
     <w:p>
@@ -531,7 +533,8 @@
           <w:szCs w:val="24"/>
           <w:lang w:eastAsia="fr-FR"/>
         </w:rPr>
-        <w:t>Il met à jour l’inventaire des ingrédients</w:t>
+        <w:lastRenderedPageBreak/>
+        <w:t>La commande est prête pour la livraison</w:t>
       </w:r>
     </w:p>
     <w:p>
@@ -556,8 +559,19 @@
           <w:szCs w:val="24"/>
           <w:lang w:eastAsia="fr-FR"/>
         </w:rPr>
-        <w:t>La commande est prête pour la livraison</w:t>
-      </w:r>
+        <w:t>L’inventaire est mis à jour, selon les produits préparés pour la commande</w:t>
+      </w:r>
+    </w:p>
+    <w:p>
+      <w:pPr>
+        <w:jc w:val="both"/>
+        <w:rPr>
+          <w:noProof/>
+          <w:sz w:val="24"/>
+          <w:szCs w:val="24"/>
+          <w:lang w:eastAsia="fr-FR"/>
+        </w:rPr>
+      </w:pPr>
     </w:p>
     <w:p>
       <w:pPr>
@@ -584,7 +598,6 @@
           <w:u w:val="single"/>
           <w:lang w:eastAsia="fr-FR"/>
         </w:rPr>
-        <w:lastRenderedPageBreak/>
         <w:t>Diagramme d’activité</w:t>
       </w:r>
       <w:r>
@@ -601,17 +614,6 @@
     </w:p>
     <w:p>
       <w:pPr>
-        <w:jc w:val="both"/>
-        <w:rPr>
-          <w:b/>
-          <w:sz w:val="28"/>
-          <w:szCs w:val="28"/>
-          <w:u w:val="single"/>
-        </w:rPr>
-      </w:pPr>
-    </w:p>
-    <w:p>
-      <w:pPr>
         <w:jc w:val="right"/>
         <w:rPr>
           <w:sz w:val="24"/>
@@ -624,7 +626,7 @@
           <w:szCs w:val="24"/>
         </w:rPr>
         <w:pict>
-          <v:shape id="_x0000_i1027" type="#_x0000_t75" style="width:339.95pt;height:569.1pt">
+          <v:shape id="_x0000_i1039" type="#_x0000_t75" style="width:339.95pt;height:569.1pt">
             <v:imagedata r:id="rId8" o:title="activite_GestionCommandes_PIZ" croptop="-1718f" cropbottom="-1718f" cropleft="-2977f" cropright="-2977f"/>
           </v:shape>
         </w:pict>
@@ -634,14 +636,16 @@
       <w:pPr>
         <w:jc w:val="right"/>
         <w:rPr>
-          <w:noProof/>
-          <w:sz w:val="24"/>
-          <w:szCs w:val="24"/>
-          <w:lang w:eastAsia="fr-FR"/>
-        </w:rPr>
-      </w:pPr>
-      <w:r>
-        <w:rPr>
+          <w:i/>
+          <w:noProof/>
+          <w:sz w:val="24"/>
+          <w:szCs w:val="24"/>
+          <w:lang w:eastAsia="fr-FR"/>
+        </w:rPr>
+      </w:pPr>
+      <w:r>
+        <w:rPr>
+          <w:i/>
           <w:noProof/>
           <w:sz w:val="24"/>
           <w:szCs w:val="24"/>
@@ -650,7 +654,7 @@
         <mc:AlternateContent>
           <mc:Choice Requires="wps">
             <w:drawing>
-              <wp:anchor distT="0" distB="0" distL="114300" distR="114300" simplePos="0" relativeHeight="251661312" behindDoc="0" locked="0" layoutInCell="1" allowOverlap="1" wp14:anchorId="51D065E5" wp14:editId="42E1F475">
+              <wp:anchor distT="0" distB="0" distL="114300" distR="114300" simplePos="0" relativeHeight="251661312" behindDoc="0" locked="0" layoutInCell="1" allowOverlap="1" wp14:anchorId="01296EAE" wp14:editId="2D87C1A2">
                 <wp:simplePos x="0" y="0"/>
                 <wp:positionH relativeFrom="margin">
                   <wp:posOffset>0</wp:posOffset>
@@ -752,42 +756,6 @@
     <w:p>
       <w:pPr>
         <w:pStyle w:val="Paragraphedeliste"/>
-        <w:ind w:left="2135"/>
-        <w:rPr>
-          <w:noProof/>
-          <w:sz w:val="24"/>
-          <w:szCs w:val="24"/>
-          <w:lang w:eastAsia="fr-FR"/>
-        </w:rPr>
-      </w:pPr>
-    </w:p>
-    <w:p>
-      <w:pPr>
-        <w:pStyle w:val="Paragraphedeliste"/>
-        <w:ind w:left="2135"/>
-        <w:rPr>
-          <w:noProof/>
-          <w:sz w:val="24"/>
-          <w:szCs w:val="24"/>
-          <w:lang w:eastAsia="fr-FR"/>
-        </w:rPr>
-      </w:pPr>
-    </w:p>
-    <w:p>
-      <w:pPr>
-        <w:pStyle w:val="Paragraphedeliste"/>
-        <w:ind w:left="2135"/>
-        <w:rPr>
-          <w:noProof/>
-          <w:sz w:val="24"/>
-          <w:szCs w:val="24"/>
-          <w:lang w:eastAsia="fr-FR"/>
-        </w:rPr>
-      </w:pPr>
-    </w:p>
-    <w:p>
-      <w:pPr>
-        <w:pStyle w:val="Paragraphedeliste"/>
         <w:numPr>
           <w:ilvl w:val="0"/>
           <w:numId w:val="7"/>
@@ -1089,7 +1057,7 @@
           <w:szCs w:val="24"/>
           <w:lang w:eastAsia="fr-FR"/>
         </w:rPr>
-        <w:t>Il met ensuite à jour l’inventaire des ingrédients</w:t>
+        <w:t>La commande est prête pour la livraison</w:t>
       </w:r>
     </w:p>
     <w:p>
@@ -1114,7 +1082,7 @@
           <w:szCs w:val="24"/>
           <w:lang w:eastAsia="fr-FR"/>
         </w:rPr>
-        <w:t>Une fois la préparation terminée, la commande est prête à être livrée</w:t>
+        <w:t>L’inventaire des ingrédients est mis à jour</w:t>
       </w:r>
     </w:p>
     <w:p>
@@ -1340,19 +1308,6 @@
         <w:lastRenderedPageBreak/>
         <w:t>Diagramme de séquence :</w:t>
       </w:r>
-    </w:p>
-    <w:p>
-      <w:pPr>
-        <w:pStyle w:val="Paragraphedeliste"/>
-        <w:ind w:left="1785"/>
-        <w:rPr>
-          <w:b/>
-          <w:noProof/>
-          <w:sz w:val="28"/>
-          <w:szCs w:val="28"/>
-          <w:lang w:eastAsia="fr-FR"/>
-        </w:rPr>
-      </w:pPr>
     </w:p>
     <w:p>
       <w:pPr>
@@ -1391,7 +1346,7 @@
                   <wp:posOffset>0</wp:posOffset>
                 </wp:positionH>
                 <wp:positionV relativeFrom="paragraph">
-                  <wp:posOffset>5726182</wp:posOffset>
+                  <wp:posOffset>5288473</wp:posOffset>
                 </wp:positionV>
                 <wp:extent cx="5734206" cy="0"/>
                 <wp:effectExtent l="0" t="0" r="19050" b="19050"/>
@@ -1445,7 +1400,7 @@
           </mc:Choice>
           <mc:Fallback>
             <w:pict>
-              <v:line w14:anchorId="5BA292C6" id="Connecteur droit 4" o:spid="_x0000_s1026" style="position:absolute;flip:y;z-index:251663360;visibility:visible;mso-wrap-style:square;mso-width-percent:0;mso-height-percent:0;mso-wrap-distance-left:9pt;mso-wrap-distance-top:0;mso-wrap-distance-right:9pt;mso-wrap-distance-bottom:0;mso-position-horizontal:absolute;mso-position-horizontal-relative:margin;mso-position-vertical:absolute;mso-position-vertical-relative:text;mso-width-percent:0;mso-height-percent:0;mso-width-relative:margin;mso-height-relative:margin" from="0,450.9pt" to="451.5pt,450.9pt" o:gfxdata="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" strokecolor="black [3213]" strokeweight=".5pt">
+              <v:line w14:anchorId="3439D3E4" id="Connecteur droit 4" o:spid="_x0000_s1026" style="position:absolute;flip:y;z-index:251663360;visibility:visible;mso-wrap-style:square;mso-width-percent:0;mso-height-percent:0;mso-wrap-distance-left:9pt;mso-wrap-distance-top:0;mso-wrap-distance-right:9pt;mso-wrap-distance-bottom:0;mso-position-horizontal:absolute;mso-position-horizontal-relative:margin;mso-position-vertical:absolute;mso-position-vertical-relative:text;mso-width-percent:0;mso-height-percent:0;mso-width-relative:margin;mso-height-relative:margin" from="0,416.4pt" to="451.5pt,416.4pt" o:gfxdata="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" strokecolor="black [3213]" strokeweight=".5pt">
                 <v:stroke joinstyle="miter"/>
                 <w10:wrap anchorx="margin"/>
               </v:line>
@@ -1462,8 +1417,8 @@
           <w:lang w:eastAsia="fr-FR"/>
         </w:rPr>
         <w:pict>
-          <v:shape id="_x0000_i1028" type="#_x0000_t75" style="width:476.45pt;height:442.65pt">
-            <v:imagedata r:id="rId9" o:title="Seq_GestionCommandes_PIZ" croptop="-1816f" cropbottom="-1816f" cropleft="-1680f" cropright="-1680f"/>
+          <v:shape id="_x0000_i1042" type="#_x0000_t75" style="width:476.45pt;height:411.35pt">
+            <v:imagedata r:id="rId9" o:title="Seq_GestionCommandes_PIZ" croptop="-1932f" cropbottom="-1932f" cropleft="-1658f" cropright="-1658f"/>
           </v:shape>
         </w:pict>
       </w:r>
@@ -1522,6 +1477,15 @@
     </w:p>
     <w:p>
       <w:pPr>
+        <w:rPr>
+          <w:sz w:val="24"/>
+          <w:szCs w:val="24"/>
+          <w:lang w:eastAsia="fr-FR"/>
+        </w:rPr>
+      </w:pPr>
+    </w:p>
+    <w:p>
+      <w:pPr>
         <w:pStyle w:val="Paragraphedeliste"/>
         <w:numPr>
           <w:ilvl w:val="0"/>
@@ -1623,6 +1587,16 @@
     </w:p>
     <w:p>
       <w:pPr>
+        <w:rPr>
+          <w:noProof/>
+          <w:sz w:val="24"/>
+          <w:szCs w:val="24"/>
+          <w:lang w:eastAsia="fr-FR"/>
+        </w:rPr>
+      </w:pPr>
+    </w:p>
+    <w:p>
+      <w:pPr>
         <w:pStyle w:val="Paragraphedeliste"/>
         <w:numPr>
           <w:ilvl w:val="0"/>
@@ -1820,7 +1794,7 @@
           <w:szCs w:val="24"/>
           <w:lang w:eastAsia="fr-FR"/>
         </w:rPr>
-        <w:t>Le pizzaïolo met à jour l’inventaire des ingrédients</w:t>
+        <w:t>Il indique ensuite que la commande est prête</w:t>
       </w:r>
     </w:p>
     <w:p>
@@ -1845,7 +1819,16 @@
           <w:szCs w:val="24"/>
           <w:lang w:eastAsia="fr-FR"/>
         </w:rPr>
-        <w:t>Il indique ensuite que la commande est prête</w:t>
+        <w:t>L’inventaire des ingrédients</w:t>
+      </w:r>
+      <w:r>
+        <w:rPr>
+          <w:noProof/>
+          <w:sz w:val="24"/>
+          <w:szCs w:val="24"/>
+          <w:lang w:eastAsia="fr-FR"/>
+        </w:rPr>
+        <w:t xml:space="preserve"> est mis à jour dans la base</w:t>
       </w:r>
     </w:p>
     <w:p>
@@ -1870,7 +1853,7 @@
           <w:szCs w:val="24"/>
           <w:lang w:eastAsia="fr-FR"/>
         </w:rPr>
-        <w:t>La requête est envoyée à la base de données</w:t>
+        <w:t>Une fois à jour, un message le signifiant s’affiche sur l’interface</w:t>
       </w:r>
     </w:p>
     <w:p>
@@ -1895,7 +1878,25 @@
           <w:szCs w:val="24"/>
           <w:lang w:eastAsia="fr-FR"/>
         </w:rPr>
-        <w:t>La base met à jour l’état de la commande « En cours de livraison »</w:t>
+        <w:t>Une</w:t>
+      </w:r>
+      <w:r>
+        <w:rPr>
+          <w:noProof/>
+          <w:sz w:val="24"/>
+          <w:szCs w:val="24"/>
+          <w:lang w:eastAsia="fr-FR"/>
+        </w:rPr>
+        <w:t xml:space="preserve"> requête est envoyée à la base de données</w:t>
+      </w:r>
+      <w:r>
+        <w:rPr>
+          <w:noProof/>
+          <w:sz w:val="24"/>
+          <w:szCs w:val="24"/>
+          <w:lang w:eastAsia="fr-FR"/>
+        </w:rPr>
+        <w:t xml:space="preserve"> pour mettre à jour l’état de la commande</w:t>
       </w:r>
     </w:p>
     <w:p>
@@ -1920,6 +1921,67 @@
           <w:szCs w:val="24"/>
           <w:lang w:eastAsia="fr-FR"/>
         </w:rPr>
+        <w:t>La base met à jour l’état de la commande</w:t>
+      </w:r>
+      <w:r>
+        <w:rPr>
+          <w:noProof/>
+          <w:sz w:val="24"/>
+          <w:szCs w:val="24"/>
+          <w:lang w:eastAsia="fr-FR"/>
+        </w:rPr>
+        <w:t xml:space="preserve"> –&gt;</w:t>
+      </w:r>
+      <w:r>
+        <w:rPr>
+          <w:noProof/>
+          <w:sz w:val="24"/>
+          <w:szCs w:val="24"/>
+          <w:lang w:eastAsia="fr-FR"/>
+        </w:rPr>
+        <w:t xml:space="preserve"> « </w:t>
+      </w:r>
+      <w:r>
+        <w:rPr>
+          <w:noProof/>
+          <w:sz w:val="24"/>
+          <w:szCs w:val="24"/>
+          <w:lang w:eastAsia="fr-FR"/>
+        </w:rPr>
+        <w:t>Commande prête pour livraison</w:t>
+      </w:r>
+      <w:r>
+        <w:rPr>
+          <w:noProof/>
+          <w:sz w:val="24"/>
+          <w:szCs w:val="24"/>
+          <w:lang w:eastAsia="fr-FR"/>
+        </w:rPr>
+        <w:t> »</w:t>
+      </w:r>
+    </w:p>
+    <w:p>
+      <w:pPr>
+        <w:pStyle w:val="Paragraphedeliste"/>
+        <w:numPr>
+          <w:ilvl w:val="0"/>
+          <w:numId w:val="22"/>
+        </w:numPr>
+        <w:jc w:val="both"/>
+        <w:rPr>
+          <w:noProof/>
+          <w:sz w:val="24"/>
+          <w:szCs w:val="24"/>
+          <w:lang w:eastAsia="fr-FR"/>
+        </w:rPr>
+      </w:pPr>
+      <w:r>
+        <w:rPr>
+          <w:noProof/>
+          <w:sz w:val="24"/>
+          <w:szCs w:val="24"/>
+          <w:lang w:eastAsia="fr-FR"/>
+        </w:rPr>
         <w:t>Le nouvel état s’affiche sur l’interface</w:t>
       </w:r>
     </w:p>
@@ -1929,30 +1991,6 @@
           <w:tab w:val="left" w:pos="2229"/>
         </w:tabs>
         <w:jc w:val="both"/>
-        <w:rPr>
-          <w:sz w:val="24"/>
-          <w:szCs w:val="24"/>
-          <w:lang w:eastAsia="fr-FR"/>
-        </w:rPr>
-      </w:pPr>
-    </w:p>
-    <w:p>
-      <w:pPr>
-        <w:tabs>
-          <w:tab w:val="left" w:pos="2229"/>
-        </w:tabs>
-        <w:rPr>
-          <w:sz w:val="24"/>
-          <w:szCs w:val="24"/>
-          <w:lang w:eastAsia="fr-FR"/>
-        </w:rPr>
-      </w:pPr>
-    </w:p>
-    <w:p>
-      <w:pPr>
-        <w:tabs>
-          <w:tab w:val="left" w:pos="2229"/>
-        </w:tabs>
         <w:rPr>
           <w:sz w:val="24"/>
           <w:szCs w:val="24"/>
@@ -2248,6 +2286,8 @@
     </w:p>
     <w:p>
       <w:pPr>
+        <w:pStyle w:val="Paragraphedeliste"/>
+        <w:ind w:left="1785"/>
         <w:jc w:val="both"/>
         <w:rPr>
           <w:b/>
@@ -2261,23 +2301,22 @@
       <w:pPr>
         <w:jc w:val="right"/>
         <w:rPr>
-          <w:i/>
-          <w:noProof/>
-          <w:sz w:val="16"/>
-          <w:szCs w:val="16"/>
-          <w:lang w:eastAsia="fr-FR"/>
-        </w:rPr>
-      </w:pPr>
-      <w:r>
-        <w:rPr>
           <w:b/>
           <w:sz w:val="28"/>
           <w:szCs w:val="28"/>
           <w:u w:val="single"/>
         </w:rPr>
+      </w:pPr>
+      <w:r>
+        <w:rPr>
+          <w:b/>
+          <w:sz w:val="28"/>
+          <w:szCs w:val="28"/>
+          <w:u w:val="single"/>
+        </w:rPr>
         <w:pict>
-          <v:shape id="_x0000_i1029" type="#_x0000_t75" style="width:480.2pt;height:343.7pt;mso-position-vertical:absolute">
-            <v:imagedata r:id="rId10" o:title="usecase_GestionCommandes_LIV" croptop="-2746f" cropbottom="-2746f" cropleft="-1923f" cropright="-1923f"/>
+          <v:shape id="_x0000_i1045" type="#_x0000_t75" style="width:478.35pt;height:416.95pt">
+            <v:imagedata r:id="rId10" o:title="usecase_GestionCommandes_LIV" croptop="-2096f" cropbottom="-2096f" cropleft="-1811f" cropright="-1811f"/>
           </v:shape>
         </w:pict>
       </w:r>
@@ -2301,6 +2340,18 @@
         </w:rPr>
         <w:t>livreur</w:t>
       </w:r>
+    </w:p>
+    <w:p>
+      <w:pPr>
+        <w:jc w:val="right"/>
+        <w:rPr>
+          <w:i/>
+          <w:noProof/>
+          <w:sz w:val="24"/>
+          <w:szCs w:val="24"/>
+          <w:lang w:eastAsia="fr-FR"/>
+        </w:rPr>
+      </w:pPr>
     </w:p>
     <w:p>
       <w:pPr>
@@ -2451,24 +2502,16 @@
           <w:lang w:eastAsia="fr-FR"/>
         </w:rPr>
       </w:pPr>
-    </w:p>
-    <w:p>
-      <w:pPr>
-        <w:jc w:val="both"/>
-        <w:rPr>
-          <w:noProof/>
-          <w:sz w:val="24"/>
-          <w:szCs w:val="24"/>
-          <w:lang w:eastAsia="fr-FR"/>
-        </w:rPr>
-      </w:pPr>
-      <w:r>
-        <w:rPr>
-          <w:noProof/>
-          <w:sz w:val="24"/>
-          <w:szCs w:val="24"/>
-          <w:lang w:eastAsia="fr-FR"/>
-        </w:rPr>
+      <w:bookmarkStart w:id="0" w:name="_GoBack"/>
+      <w:bookmarkEnd w:id="0"/>
+      <w:r>
+        <w:rPr>
+          <w:noProof/>
+          <w:sz w:val="24"/>
+          <w:szCs w:val="24"/>
+          <w:lang w:eastAsia="fr-FR"/>
+        </w:rPr>
+        <w:lastRenderedPageBreak/>
         <w:tab/>
       </w:r>
       <w:r>
@@ -2492,16 +2535,7 @@
     </w:p>
     <w:p>
       <w:pPr>
-        <w:rPr>
-          <w:noProof/>
-          <w:sz w:val="24"/>
-          <w:szCs w:val="24"/>
-          <w:lang w:eastAsia="fr-FR"/>
-        </w:rPr>
-      </w:pPr>
-    </w:p>
-    <w:p>
-      <w:pPr>
+        <w:jc w:val="both"/>
         <w:rPr>
           <w:noProof/>
           <w:sz w:val="24"/>
@@ -2532,8 +2566,16 @@
           <w:szCs w:val="24"/>
           <w:lang w:eastAsia="fr-FR"/>
         </w:rPr>
-        <w:lastRenderedPageBreak/>
-        <w:t>Le livreur prend en charge la commande</w:t>
+        <w:t xml:space="preserve">Le livreur </w:t>
+      </w:r>
+      <w:r>
+        <w:rPr>
+          <w:noProof/>
+          <w:sz w:val="24"/>
+          <w:szCs w:val="24"/>
+          <w:lang w:eastAsia="fr-FR"/>
+        </w:rPr>
+        <w:t>consulte les commandes éligibles à la livraison</w:t>
       </w:r>
     </w:p>
     <w:p>
@@ -2558,7 +2600,7 @@
           <w:szCs w:val="24"/>
           <w:lang w:eastAsia="fr-FR"/>
         </w:rPr>
-        <w:t>Il a ensuite accès aux coordonnées du client</w:t>
+        <w:t>Le livreur prend en charge la commande</w:t>
       </w:r>
     </w:p>
     <w:p>
@@ -2583,7 +2625,16 @@
           <w:szCs w:val="24"/>
           <w:lang w:eastAsia="fr-FR"/>
         </w:rPr>
-        <w:t xml:space="preserve">Il consulte l’état du règlement </w:t>
+        <w:t xml:space="preserve">Il a ensuite accès aux </w:t>
+      </w:r>
+      <w:r>
+        <w:rPr>
+          <w:noProof/>
+          <w:sz w:val="24"/>
+          <w:szCs w:val="24"/>
+          <w:lang w:eastAsia="fr-FR"/>
+        </w:rPr>
+        <w:t>informations (coordonnées, état du règlement…)</w:t>
       </w:r>
     </w:p>
     <w:p>
@@ -2608,11 +2659,487 @@
           <w:szCs w:val="24"/>
           <w:lang w:eastAsia="fr-FR"/>
         </w:rPr>
-        <w:t>La livraison se termine lorsque le livreur remet la commande au client (et éventuellement encaissé le client)</w:t>
-      </w:r>
-    </w:p>
-    <w:p>
-      <w:pPr>
+        <w:t xml:space="preserve">La livraison se termine lorsque le livreur remet la commande au client (et éventuellement encaissé </w:t>
+      </w:r>
+      <w:r>
+        <w:rPr>
+          <w:noProof/>
+          <w:sz w:val="24"/>
+          <w:szCs w:val="24"/>
+          <w:lang w:eastAsia="fr-FR"/>
+        </w:rPr>
+        <w:t>la commande</w:t>
+      </w:r>
+      <w:r>
+        <w:rPr>
+          <w:noProof/>
+          <w:sz w:val="24"/>
+          <w:szCs w:val="24"/>
+          <w:lang w:eastAsia="fr-FR"/>
+        </w:rPr>
+        <w:t>)</w:t>
+      </w:r>
+    </w:p>
+    <w:p>
+      <w:pPr>
+        <w:pStyle w:val="Paragraphedeliste"/>
+        <w:ind w:left="2135"/>
+        <w:jc w:val="both"/>
+        <w:rPr>
+          <w:noProof/>
+          <w:sz w:val="24"/>
+          <w:szCs w:val="24"/>
+          <w:lang w:eastAsia="fr-FR"/>
+        </w:rPr>
+      </w:pPr>
+    </w:p>
+    <w:p>
+      <w:pPr>
+        <w:pStyle w:val="Paragraphedeliste"/>
+        <w:ind w:left="2135"/>
+        <w:jc w:val="both"/>
+        <w:rPr>
+          <w:noProof/>
+          <w:sz w:val="24"/>
+          <w:szCs w:val="24"/>
+          <w:lang w:eastAsia="fr-FR"/>
+        </w:rPr>
+      </w:pPr>
+    </w:p>
+    <w:p>
+      <w:pPr>
+        <w:pStyle w:val="Paragraphedeliste"/>
+        <w:ind w:left="2135"/>
+        <w:jc w:val="both"/>
+        <w:rPr>
+          <w:noProof/>
+          <w:sz w:val="24"/>
+          <w:szCs w:val="24"/>
+          <w:lang w:eastAsia="fr-FR"/>
+        </w:rPr>
+      </w:pPr>
+    </w:p>
+    <w:p>
+      <w:pPr>
+        <w:pStyle w:val="Paragraphedeliste"/>
+        <w:ind w:left="2135"/>
+        <w:jc w:val="both"/>
+        <w:rPr>
+          <w:noProof/>
+          <w:sz w:val="24"/>
+          <w:szCs w:val="24"/>
+          <w:lang w:eastAsia="fr-FR"/>
+        </w:rPr>
+      </w:pPr>
+    </w:p>
+    <w:p>
+      <w:pPr>
+        <w:pStyle w:val="Paragraphedeliste"/>
+        <w:ind w:left="2135"/>
+        <w:jc w:val="both"/>
+        <w:rPr>
+          <w:noProof/>
+          <w:sz w:val="24"/>
+          <w:szCs w:val="24"/>
+          <w:lang w:eastAsia="fr-FR"/>
+        </w:rPr>
+      </w:pPr>
+    </w:p>
+    <w:p>
+      <w:pPr>
+        <w:pStyle w:val="Paragraphedeliste"/>
+        <w:ind w:left="2135"/>
+        <w:jc w:val="both"/>
+        <w:rPr>
+          <w:noProof/>
+          <w:sz w:val="24"/>
+          <w:szCs w:val="24"/>
+          <w:lang w:eastAsia="fr-FR"/>
+        </w:rPr>
+      </w:pPr>
+    </w:p>
+    <w:p>
+      <w:pPr>
+        <w:pStyle w:val="Paragraphedeliste"/>
+        <w:ind w:left="2135"/>
+        <w:jc w:val="both"/>
+        <w:rPr>
+          <w:noProof/>
+          <w:sz w:val="24"/>
+          <w:szCs w:val="24"/>
+          <w:lang w:eastAsia="fr-FR"/>
+        </w:rPr>
+      </w:pPr>
+    </w:p>
+    <w:p>
+      <w:pPr>
+        <w:pStyle w:val="Paragraphedeliste"/>
+        <w:ind w:left="2135"/>
+        <w:jc w:val="both"/>
+        <w:rPr>
+          <w:noProof/>
+          <w:sz w:val="24"/>
+          <w:szCs w:val="24"/>
+          <w:lang w:eastAsia="fr-FR"/>
+        </w:rPr>
+      </w:pPr>
+    </w:p>
+    <w:p>
+      <w:pPr>
+        <w:pStyle w:val="Paragraphedeliste"/>
+        <w:ind w:left="2135"/>
+        <w:jc w:val="both"/>
+        <w:rPr>
+          <w:noProof/>
+          <w:sz w:val="24"/>
+          <w:szCs w:val="24"/>
+          <w:lang w:eastAsia="fr-FR"/>
+        </w:rPr>
+      </w:pPr>
+    </w:p>
+    <w:p>
+      <w:pPr>
+        <w:pStyle w:val="Paragraphedeliste"/>
+        <w:ind w:left="2135"/>
+        <w:jc w:val="both"/>
+        <w:rPr>
+          <w:noProof/>
+          <w:sz w:val="24"/>
+          <w:szCs w:val="24"/>
+          <w:lang w:eastAsia="fr-FR"/>
+        </w:rPr>
+      </w:pPr>
+    </w:p>
+    <w:p>
+      <w:pPr>
+        <w:pStyle w:val="Paragraphedeliste"/>
+        <w:ind w:left="2135"/>
+        <w:jc w:val="both"/>
+        <w:rPr>
+          <w:noProof/>
+          <w:sz w:val="24"/>
+          <w:szCs w:val="24"/>
+          <w:lang w:eastAsia="fr-FR"/>
+        </w:rPr>
+      </w:pPr>
+    </w:p>
+    <w:p>
+      <w:pPr>
+        <w:pStyle w:val="Paragraphedeliste"/>
+        <w:ind w:left="2135"/>
+        <w:jc w:val="both"/>
+        <w:rPr>
+          <w:noProof/>
+          <w:sz w:val="24"/>
+          <w:szCs w:val="24"/>
+          <w:lang w:eastAsia="fr-FR"/>
+        </w:rPr>
+      </w:pPr>
+    </w:p>
+    <w:p>
+      <w:pPr>
+        <w:pStyle w:val="Paragraphedeliste"/>
+        <w:ind w:left="2135"/>
+        <w:jc w:val="both"/>
+        <w:rPr>
+          <w:noProof/>
+          <w:sz w:val="24"/>
+          <w:szCs w:val="24"/>
+          <w:lang w:eastAsia="fr-FR"/>
+        </w:rPr>
+      </w:pPr>
+    </w:p>
+    <w:p>
+      <w:pPr>
+        <w:pStyle w:val="Paragraphedeliste"/>
+        <w:ind w:left="2135"/>
+        <w:jc w:val="both"/>
+        <w:rPr>
+          <w:noProof/>
+          <w:sz w:val="24"/>
+          <w:szCs w:val="24"/>
+          <w:lang w:eastAsia="fr-FR"/>
+        </w:rPr>
+      </w:pPr>
+    </w:p>
+    <w:p>
+      <w:pPr>
+        <w:pStyle w:val="Paragraphedeliste"/>
+        <w:ind w:left="2135"/>
+        <w:jc w:val="both"/>
+        <w:rPr>
+          <w:noProof/>
+          <w:sz w:val="24"/>
+          <w:szCs w:val="24"/>
+          <w:lang w:eastAsia="fr-FR"/>
+        </w:rPr>
+      </w:pPr>
+    </w:p>
+    <w:p>
+      <w:pPr>
+        <w:pStyle w:val="Paragraphedeliste"/>
+        <w:ind w:left="2135"/>
+        <w:jc w:val="both"/>
+        <w:rPr>
+          <w:noProof/>
+          <w:sz w:val="24"/>
+          <w:szCs w:val="24"/>
+          <w:lang w:eastAsia="fr-FR"/>
+        </w:rPr>
+      </w:pPr>
+    </w:p>
+    <w:p>
+      <w:pPr>
+        <w:pStyle w:val="Paragraphedeliste"/>
+        <w:ind w:left="2135"/>
+        <w:jc w:val="both"/>
+        <w:rPr>
+          <w:noProof/>
+          <w:sz w:val="24"/>
+          <w:szCs w:val="24"/>
+          <w:lang w:eastAsia="fr-FR"/>
+        </w:rPr>
+      </w:pPr>
+    </w:p>
+    <w:p>
+      <w:pPr>
+        <w:pStyle w:val="Paragraphedeliste"/>
+        <w:ind w:left="2135"/>
+        <w:jc w:val="both"/>
+        <w:rPr>
+          <w:noProof/>
+          <w:sz w:val="24"/>
+          <w:szCs w:val="24"/>
+          <w:lang w:eastAsia="fr-FR"/>
+        </w:rPr>
+      </w:pPr>
+    </w:p>
+    <w:p>
+      <w:pPr>
+        <w:pStyle w:val="Paragraphedeliste"/>
+        <w:ind w:left="2135"/>
+        <w:jc w:val="both"/>
+        <w:rPr>
+          <w:noProof/>
+          <w:sz w:val="24"/>
+          <w:szCs w:val="24"/>
+          <w:lang w:eastAsia="fr-FR"/>
+        </w:rPr>
+      </w:pPr>
+    </w:p>
+    <w:p>
+      <w:pPr>
+        <w:pStyle w:val="Paragraphedeliste"/>
+        <w:ind w:left="2135"/>
+        <w:jc w:val="both"/>
+        <w:rPr>
+          <w:noProof/>
+          <w:sz w:val="24"/>
+          <w:szCs w:val="24"/>
+          <w:lang w:eastAsia="fr-FR"/>
+        </w:rPr>
+      </w:pPr>
+    </w:p>
+    <w:p>
+      <w:pPr>
+        <w:pStyle w:val="Paragraphedeliste"/>
+        <w:ind w:left="2135"/>
+        <w:jc w:val="both"/>
+        <w:rPr>
+          <w:noProof/>
+          <w:sz w:val="24"/>
+          <w:szCs w:val="24"/>
+          <w:lang w:eastAsia="fr-FR"/>
+        </w:rPr>
+      </w:pPr>
+    </w:p>
+    <w:p>
+      <w:pPr>
+        <w:pStyle w:val="Paragraphedeliste"/>
+        <w:ind w:left="2135"/>
+        <w:jc w:val="both"/>
+        <w:rPr>
+          <w:noProof/>
+          <w:sz w:val="24"/>
+          <w:szCs w:val="24"/>
+          <w:lang w:eastAsia="fr-FR"/>
+        </w:rPr>
+      </w:pPr>
+    </w:p>
+    <w:p>
+      <w:pPr>
+        <w:pStyle w:val="Paragraphedeliste"/>
+        <w:ind w:left="2135"/>
+        <w:jc w:val="both"/>
+        <w:rPr>
+          <w:noProof/>
+          <w:sz w:val="24"/>
+          <w:szCs w:val="24"/>
+          <w:lang w:eastAsia="fr-FR"/>
+        </w:rPr>
+      </w:pPr>
+    </w:p>
+    <w:p>
+      <w:pPr>
+        <w:pStyle w:val="Paragraphedeliste"/>
+        <w:ind w:left="2135"/>
+        <w:jc w:val="both"/>
+        <w:rPr>
+          <w:noProof/>
+          <w:sz w:val="24"/>
+          <w:szCs w:val="24"/>
+          <w:lang w:eastAsia="fr-FR"/>
+        </w:rPr>
+      </w:pPr>
+    </w:p>
+    <w:p>
+      <w:pPr>
+        <w:pStyle w:val="Paragraphedeliste"/>
+        <w:ind w:left="2135"/>
+        <w:jc w:val="both"/>
+        <w:rPr>
+          <w:noProof/>
+          <w:sz w:val="24"/>
+          <w:szCs w:val="24"/>
+          <w:lang w:eastAsia="fr-FR"/>
+        </w:rPr>
+      </w:pPr>
+    </w:p>
+    <w:p>
+      <w:pPr>
+        <w:pStyle w:val="Paragraphedeliste"/>
+        <w:ind w:left="2135"/>
+        <w:jc w:val="both"/>
+        <w:rPr>
+          <w:noProof/>
+          <w:sz w:val="24"/>
+          <w:szCs w:val="24"/>
+          <w:lang w:eastAsia="fr-FR"/>
+        </w:rPr>
+      </w:pPr>
+    </w:p>
+    <w:p>
+      <w:pPr>
+        <w:pStyle w:val="Paragraphedeliste"/>
+        <w:ind w:left="2135"/>
+        <w:jc w:val="both"/>
+        <w:rPr>
+          <w:noProof/>
+          <w:sz w:val="24"/>
+          <w:szCs w:val="24"/>
+          <w:lang w:eastAsia="fr-FR"/>
+        </w:rPr>
+      </w:pPr>
+    </w:p>
+    <w:p>
+      <w:pPr>
+        <w:pStyle w:val="Paragraphedeliste"/>
+        <w:ind w:left="2135"/>
+        <w:jc w:val="both"/>
+        <w:rPr>
+          <w:noProof/>
+          <w:sz w:val="24"/>
+          <w:szCs w:val="24"/>
+          <w:lang w:eastAsia="fr-FR"/>
+        </w:rPr>
+      </w:pPr>
+    </w:p>
+    <w:p>
+      <w:pPr>
+        <w:pStyle w:val="Paragraphedeliste"/>
+        <w:ind w:left="2135"/>
+        <w:jc w:val="both"/>
+        <w:rPr>
+          <w:noProof/>
+          <w:sz w:val="24"/>
+          <w:szCs w:val="24"/>
+          <w:lang w:eastAsia="fr-FR"/>
+        </w:rPr>
+      </w:pPr>
+    </w:p>
+    <w:p>
+      <w:pPr>
+        <w:pStyle w:val="Paragraphedeliste"/>
+        <w:ind w:left="2135"/>
+        <w:jc w:val="both"/>
+        <w:rPr>
+          <w:noProof/>
+          <w:sz w:val="24"/>
+          <w:szCs w:val="24"/>
+          <w:lang w:eastAsia="fr-FR"/>
+        </w:rPr>
+      </w:pPr>
+    </w:p>
+    <w:p>
+      <w:pPr>
+        <w:pStyle w:val="Paragraphedeliste"/>
+        <w:ind w:left="2135"/>
+        <w:jc w:val="both"/>
+        <w:rPr>
+          <w:noProof/>
+          <w:sz w:val="24"/>
+          <w:szCs w:val="24"/>
+          <w:lang w:eastAsia="fr-FR"/>
+        </w:rPr>
+      </w:pPr>
+    </w:p>
+    <w:p>
+      <w:pPr>
+        <w:pStyle w:val="Paragraphedeliste"/>
+        <w:ind w:left="2135"/>
+        <w:jc w:val="both"/>
+        <w:rPr>
+          <w:noProof/>
+          <w:sz w:val="24"/>
+          <w:szCs w:val="24"/>
+          <w:lang w:eastAsia="fr-FR"/>
+        </w:rPr>
+      </w:pPr>
+    </w:p>
+    <w:p>
+      <w:pPr>
+        <w:pStyle w:val="Paragraphedeliste"/>
+        <w:ind w:left="2135"/>
+        <w:jc w:val="both"/>
+        <w:rPr>
+          <w:noProof/>
+          <w:sz w:val="24"/>
+          <w:szCs w:val="24"/>
+          <w:lang w:eastAsia="fr-FR"/>
+        </w:rPr>
+      </w:pPr>
+    </w:p>
+    <w:p>
+      <w:pPr>
+        <w:pStyle w:val="Paragraphedeliste"/>
+        <w:ind w:left="2135"/>
+        <w:jc w:val="both"/>
+        <w:rPr>
+          <w:noProof/>
+          <w:sz w:val="24"/>
+          <w:szCs w:val="24"/>
+          <w:lang w:eastAsia="fr-FR"/>
+        </w:rPr>
+      </w:pPr>
+    </w:p>
+    <w:p>
+      <w:pPr>
+        <w:pStyle w:val="Paragraphedeliste"/>
+        <w:ind w:left="2135"/>
+        <w:jc w:val="both"/>
+        <w:rPr>
+          <w:noProof/>
+          <w:sz w:val="24"/>
+          <w:szCs w:val="24"/>
+          <w:lang w:eastAsia="fr-FR"/>
+        </w:rPr>
+      </w:pPr>
+    </w:p>
+    <w:p>
+      <w:pPr>
+        <w:pStyle w:val="Paragraphedeliste"/>
+        <w:ind w:left="2135"/>
+        <w:jc w:val="both"/>
         <w:rPr>
           <w:noProof/>
           <w:sz w:val="24"/>
@@ -2643,6 +3170,7 @@
           <w:szCs w:val="28"/>
           <w:u w:val="single"/>
         </w:rPr>
+        <w:lastRenderedPageBreak/>
         <w:t>Diagramme d</w:t>
       </w:r>
       <w:r>
@@ -2666,6 +3194,8 @@
     </w:p>
     <w:p>
       <w:pPr>
+        <w:pStyle w:val="Paragraphedeliste"/>
+        <w:ind w:left="1785"/>
         <w:jc w:val="both"/>
         <w:rPr>
           <w:b/>
@@ -2698,10 +3228,10 @@
               <wp:anchor distT="0" distB="0" distL="114300" distR="114300" simplePos="0" relativeHeight="251665408" behindDoc="0" locked="0" layoutInCell="1" allowOverlap="1" wp14:anchorId="451BF9BD" wp14:editId="5D48A71E">
                 <wp:simplePos x="0" y="0"/>
                 <wp:positionH relativeFrom="margin">
-                  <wp:posOffset>55107</wp:posOffset>
+                  <wp:posOffset>54610</wp:posOffset>
                 </wp:positionH>
                 <wp:positionV relativeFrom="paragraph">
-                  <wp:posOffset>6463030</wp:posOffset>
+                  <wp:posOffset>7464867</wp:posOffset>
                 </wp:positionV>
                 <wp:extent cx="5734206" cy="0"/>
                 <wp:effectExtent l="0" t="0" r="19050" b="19050"/>
@@ -2755,7 +3285,7 @@
           </mc:Choice>
           <mc:Fallback>
             <w:pict>
-              <v:line w14:anchorId="195CAC35" id="Connecteur droit 6" o:spid="_x0000_s1026" style="position:absolute;flip:y;z-index:251665408;visibility:visible;mso-wrap-style:square;mso-width-percent:0;mso-height-percent:0;mso-wrap-distance-left:9pt;mso-wrap-distance-top:0;mso-wrap-distance-right:9pt;mso-wrap-distance-bottom:0;mso-position-horizontal:absolute;mso-position-horizontal-relative:margin;mso-position-vertical:absolute;mso-position-vertical-relative:text;mso-width-percent:0;mso-height-percent:0;mso-width-relative:margin;mso-height-relative:margin" from="4.35pt,508.9pt" to="455.85pt,508.9pt" o:gfxdata="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" strokecolor="black [3213]" strokeweight=".5pt">
+              <v:line w14:anchorId="092A85CE" id="Connecteur droit 6" o:spid="_x0000_s1026" style="position:absolute;flip:y;z-index:251665408;visibility:visible;mso-wrap-style:square;mso-width-percent:0;mso-height-percent:0;mso-wrap-distance-left:9pt;mso-wrap-distance-top:0;mso-wrap-distance-right:9pt;mso-wrap-distance-bottom:0;mso-position-horizontal:absolute;mso-position-horizontal-relative:margin;mso-position-vertical:absolute;mso-position-vertical-relative:text;mso-width-percent:0;mso-height-percent:0;mso-width-relative:margin;mso-height-relative:margin" from="4.3pt,587.8pt" to="455.8pt,587.8pt" o:gfxdata="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" strokecolor="black [3213]" strokeweight=".5pt">
                 <v:stroke joinstyle="miter"/>
                 <w10:wrap anchorx="margin"/>
               </v:line>
@@ -2771,8 +3301,8 @@
           <w:lang w:eastAsia="fr-FR"/>
         </w:rPr>
         <w:pict>
-          <v:shape id="_x0000_i1030" type="#_x0000_t75" style="width:339.95pt;height:501.5pt">
-            <v:imagedata r:id="rId11" o:title="activite_GestionCommandes_LIV" croptop="-1963f" cropbottom="-1963f" cropleft="-2977f" cropright="-2977f"/>
+          <v:shape id="_x0000_i1048" type="#_x0000_t75" style="width:347.5pt;height:584.15pt">
+            <v:imagedata r:id="rId11" o:title="activite_GestionCommandes_LIV" croptop="-1671f" cropbottom="-1671f" cropleft="-2907f" cropright="-2907f"/>
           </v:shape>
         </w:pict>
       </w:r>
@@ -2781,22 +3311,13 @@
       <w:pPr>
         <w:jc w:val="right"/>
         <w:rPr>
-          <w:noProof/>
-          <w:sz w:val="24"/>
-          <w:szCs w:val="24"/>
-          <w:lang w:eastAsia="fr-FR"/>
-        </w:rPr>
-      </w:pPr>
-      <w:r>
-        <w:rPr>
           <w:i/>
           <w:noProof/>
           <w:sz w:val="16"/>
           <w:szCs w:val="16"/>
           <w:lang w:eastAsia="fr-FR"/>
         </w:rPr>
-        <w:t>Diagramme d</w:t>
-      </w:r>
+      </w:pPr>
       <w:r>
         <w:rPr>
           <w:i/>
@@ -2805,7 +3326,7 @@
           <w:szCs w:val="16"/>
           <w:lang w:eastAsia="fr-FR"/>
         </w:rPr>
-        <w:t>’activité</w:t>
+        <w:t>Diagramme d</w:t>
       </w:r>
       <w:r>
         <w:rPr>
@@ -2815,8 +3336,40 @@
           <w:szCs w:val="16"/>
           <w:lang w:eastAsia="fr-FR"/>
         </w:rPr>
+        <w:t>’activité</w:t>
+      </w:r>
+      <w:r>
+        <w:rPr>
+          <w:i/>
+          <w:noProof/>
+          <w:sz w:val="16"/>
+          <w:szCs w:val="16"/>
+          <w:lang w:eastAsia="fr-FR"/>
+        </w:rPr>
         <w:t xml:space="preserve">  « Gestion de commande » vue livreur</w:t>
       </w:r>
+    </w:p>
+    <w:p>
+      <w:pPr>
+        <w:jc w:val="right"/>
+        <w:rPr>
+          <w:noProof/>
+          <w:sz w:val="24"/>
+          <w:szCs w:val="24"/>
+          <w:lang w:eastAsia="fr-FR"/>
+        </w:rPr>
+      </w:pPr>
+    </w:p>
+    <w:p>
+      <w:pPr>
+        <w:jc w:val="right"/>
+        <w:rPr>
+          <w:noProof/>
+          <w:sz w:val="24"/>
+          <w:szCs w:val="24"/>
+          <w:lang w:eastAsia="fr-FR"/>
+        </w:rPr>
+      </w:pPr>
     </w:p>
     <w:p>
       <w:pPr>
@@ -3005,7 +3558,7 @@
           <w:szCs w:val="24"/>
           <w:lang w:eastAsia="fr-FR"/>
         </w:rPr>
-        <w:t>Le livreur prend en charge la commande</w:t>
+        <w:t xml:space="preserve">Le livreur consulte les commandes </w:t>
       </w:r>
     </w:p>
     <w:p>
@@ -3030,7 +3583,7 @@
           <w:szCs w:val="24"/>
           <w:lang w:eastAsia="fr-FR"/>
         </w:rPr>
-        <w:t>Il accède aux coordonnées du client</w:t>
+        <w:t>Le livreur prend en charge la commande</w:t>
       </w:r>
     </w:p>
     <w:p>
@@ -3055,6 +3608,31 @@
           <w:szCs w:val="24"/>
           <w:lang w:eastAsia="fr-FR"/>
         </w:rPr>
+        <w:t>Il accède aux coordonnées du client</w:t>
+      </w:r>
+    </w:p>
+    <w:p>
+      <w:pPr>
+        <w:pStyle w:val="Paragraphedeliste"/>
+        <w:numPr>
+          <w:ilvl w:val="0"/>
+          <w:numId w:val="25"/>
+        </w:numPr>
+        <w:jc w:val="both"/>
+        <w:rPr>
+          <w:noProof/>
+          <w:sz w:val="24"/>
+          <w:szCs w:val="24"/>
+          <w:lang w:eastAsia="fr-FR"/>
+        </w:rPr>
+      </w:pPr>
+      <w:r>
+        <w:rPr>
+          <w:noProof/>
+          <w:sz w:val="24"/>
+          <w:szCs w:val="24"/>
+          <w:lang w:eastAsia="fr-FR"/>
+        </w:rPr>
         <w:t>Il consulte l’état du règlement de la commande :</w:t>
       </w:r>
     </w:p>
@@ -3093,7 +3671,25 @@
           <w:szCs w:val="24"/>
           <w:lang w:eastAsia="fr-FR"/>
         </w:rPr>
-        <w:t>La commande est déjà réglée, le paiement a été effectué en ligne</w:t>
+        <w:t>La commande est déjà réglée</w:t>
+      </w:r>
+      <w:r>
+        <w:rPr>
+          <w:noProof/>
+          <w:sz w:val="24"/>
+          <w:szCs w:val="24"/>
+          <w:lang w:eastAsia="fr-FR"/>
+        </w:rPr>
+        <w:t xml:space="preserve"> (Etat du règlement : « Commande payée »)</w:t>
+      </w:r>
+      <w:r>
+        <w:rPr>
+          <w:noProof/>
+          <w:sz w:val="24"/>
+          <w:szCs w:val="24"/>
+          <w:lang w:eastAsia="fr-FR"/>
+        </w:rPr>
+        <w:t>, le paiement a été effectué en ligne</w:t>
       </w:r>
     </w:p>
     <w:p>
@@ -3118,7 +3714,70 @@
           <w:szCs w:val="24"/>
           <w:lang w:eastAsia="fr-FR"/>
         </w:rPr>
-        <w:t>La commande n’est pas encore réglée, le livreur doit encaisser le règlement de la commande</w:t>
+        <w:t>La commande n’est pas encore réglée</w:t>
+      </w:r>
+      <w:r>
+        <w:rPr>
+          <w:noProof/>
+          <w:sz w:val="24"/>
+          <w:szCs w:val="24"/>
+          <w:lang w:eastAsia="fr-FR"/>
+        </w:rPr>
+        <w:t xml:space="preserve"> </w:t>
+      </w:r>
+      <w:r>
+        <w:rPr>
+          <w:noProof/>
+          <w:sz w:val="24"/>
+          <w:szCs w:val="24"/>
+          <w:lang w:eastAsia="fr-FR"/>
+        </w:rPr>
+        <w:t>(Etat du règlement : « Commande</w:t>
+      </w:r>
+      <w:r>
+        <w:rPr>
+          <w:noProof/>
+          <w:sz w:val="24"/>
+          <w:szCs w:val="24"/>
+          <w:lang w:eastAsia="fr-FR"/>
+        </w:rPr>
+        <w:t xml:space="preserve"> non</w:t>
+      </w:r>
+      <w:r>
+        <w:rPr>
+          <w:noProof/>
+          <w:sz w:val="24"/>
+          <w:szCs w:val="24"/>
+          <w:lang w:eastAsia="fr-FR"/>
+        </w:rPr>
+        <w:t xml:space="preserve"> payée »)</w:t>
+      </w:r>
+      <w:r>
+        <w:rPr>
+          <w:noProof/>
+          <w:sz w:val="24"/>
+          <w:szCs w:val="24"/>
+          <w:lang w:eastAsia="fr-FR"/>
+        </w:rPr>
+        <w:t>, le livreur doit encaisser le règlement de la commande</w:t>
+      </w:r>
+      <w:r>
+        <w:rPr>
+          <w:noProof/>
+          <w:sz w:val="24"/>
+          <w:szCs w:val="24"/>
+          <w:lang w:eastAsia="fr-FR"/>
+        </w:rPr>
+        <w:t xml:space="preserve">, l’état du règlement passe ensuite à </w:t>
+      </w:r>
+      <w:r>
+        <w:rPr>
+          <w:noProof/>
+          <w:sz w:val="24"/>
+          <w:szCs w:val="24"/>
+          <w:lang w:eastAsia="fr-FR"/>
+        </w:rPr>
+        <w:t xml:space="preserve"> « Commande payée »</w:t>
       </w:r>
     </w:p>
     <w:p>
@@ -3183,26 +3842,6 @@
         </w:rPr>
         <w:t>La livraison est effectuée</w:t>
       </w:r>
-    </w:p>
-    <w:p>
-      <w:pPr>
-        <w:rPr>
-          <w:noProof/>
-          <w:sz w:val="24"/>
-          <w:szCs w:val="24"/>
-          <w:lang w:eastAsia="fr-FR"/>
-        </w:rPr>
-      </w:pPr>
-    </w:p>
-    <w:p>
-      <w:pPr>
-        <w:rPr>
-          <w:noProof/>
-          <w:sz w:val="24"/>
-          <w:szCs w:val="24"/>
-          <w:lang w:eastAsia="fr-FR"/>
-        </w:rPr>
-      </w:pPr>
     </w:p>
     <w:p>
       <w:pPr>
@@ -3417,10 +4056,10 @@
               <wp:anchor distT="0" distB="0" distL="114300" distR="114300" simplePos="0" relativeHeight="251667456" behindDoc="0" locked="0" layoutInCell="1" allowOverlap="1" wp14:anchorId="5BDA534E" wp14:editId="61BABFEF">
                 <wp:simplePos x="0" y="0"/>
                 <wp:positionH relativeFrom="margin">
-                  <wp:posOffset>127000</wp:posOffset>
+                  <wp:posOffset>71120</wp:posOffset>
                 </wp:positionH>
                 <wp:positionV relativeFrom="paragraph">
-                  <wp:posOffset>5709368</wp:posOffset>
+                  <wp:posOffset>6647263</wp:posOffset>
                 </wp:positionV>
                 <wp:extent cx="5734206" cy="0"/>
                 <wp:effectExtent l="0" t="0" r="19050" b="19050"/>
@@ -3474,7 +4113,7 @@
           </mc:Choice>
           <mc:Fallback>
             <w:pict>
-              <v:line w14:anchorId="584AB3FB" id="Connecteur droit 1" o:spid="_x0000_s1026" style="position:absolute;flip:y;z-index:251667456;visibility:visible;mso-wrap-style:square;mso-width-percent:0;mso-height-percent:0;mso-wrap-distance-left:9pt;mso-wrap-distance-top:0;mso-wrap-distance-right:9pt;mso-wrap-distance-bottom:0;mso-position-horizontal:absolute;mso-position-horizontal-relative:margin;mso-position-vertical:absolute;mso-position-vertical-relative:text;mso-width-percent:0;mso-height-percent:0;mso-width-relative:margin;mso-height-relative:margin" from="10pt,449.55pt" to="461.5pt,449.55pt" o:gfxdata="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" strokecolor="black [3213]" strokeweight=".5pt">
+              <v:line w14:anchorId="16BBE128" id="Connecteur droit 1" o:spid="_x0000_s1026" style="position:absolute;flip:y;z-index:251667456;visibility:visible;mso-wrap-style:square;mso-width-percent:0;mso-height-percent:0;mso-wrap-distance-left:9pt;mso-wrap-distance-top:0;mso-wrap-distance-right:9pt;mso-wrap-distance-bottom:0;mso-position-horizontal:absolute;mso-position-horizontal-relative:margin;mso-position-vertical:absolute;mso-position-vertical-relative:text;mso-width-percent:0;mso-height-percent:0;mso-width-relative:margin;mso-height-relative:margin" from="5.6pt,523.4pt" to="457.1pt,523.4pt" o:gfxdata="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" strokecolor="black [3213]" strokeweight=".5pt">
                 <v:stroke joinstyle="miter"/>
                 <w10:wrap anchorx="margin"/>
               </v:line>
@@ -3488,8 +4127,8 @@
           <w:szCs w:val="24"/>
         </w:rPr>
         <w:pict>
-          <v:shape id="_x0000_i1031" type="#_x0000_t75" style="width:476.45pt;height:442pt">
-            <v:imagedata r:id="rId12" o:title="Seq_GestionCommandes_LIV" croptop="-1819f" cropbottom="-1819f" cropleft="-1680f" cropright="-1680f"/>
+          <v:shape id="_x0000_i1051" type="#_x0000_t75" style="width:476.45pt;height:514.65pt">
+            <v:imagedata r:id="rId12" o:title="Seq_GestionCommandes_LIV" croptop="-1546f" cropbottom="-1546f" cropleft="-1676f" cropright="-1676f"/>
           </v:shape>
         </w:pict>
       </w:r>
@@ -3514,36 +4153,6 @@
         </w:rPr>
         <w:t>Diagramme de séquence  « Gestion de commande » vue livreur</w:t>
       </w:r>
-    </w:p>
-    <w:p>
-      <w:pPr>
-        <w:rPr>
-          <w:noProof/>
-          <w:sz w:val="24"/>
-          <w:szCs w:val="24"/>
-          <w:lang w:eastAsia="fr-FR"/>
-        </w:rPr>
-      </w:pPr>
-    </w:p>
-    <w:p>
-      <w:pPr>
-        <w:rPr>
-          <w:noProof/>
-          <w:sz w:val="24"/>
-          <w:szCs w:val="24"/>
-          <w:lang w:eastAsia="fr-FR"/>
-        </w:rPr>
-      </w:pPr>
-    </w:p>
-    <w:p>
-      <w:pPr>
-        <w:rPr>
-          <w:noProof/>
-          <w:sz w:val="24"/>
-          <w:szCs w:val="24"/>
-          <w:lang w:eastAsia="fr-FR"/>
-        </w:rPr>
-      </w:pPr>
     </w:p>
     <w:p>
       <w:pPr>
@@ -3689,7 +4298,25 @@
           <w:szCs w:val="24"/>
           <w:lang w:eastAsia="fr-FR"/>
         </w:rPr>
-        <w:t>Le livreur prend en charge la commande :</w:t>
+        <w:t xml:space="preserve">Le livreur </w:t>
+      </w:r>
+      <w:r>
+        <w:rPr>
+          <w:noProof/>
+          <w:sz w:val="24"/>
+          <w:szCs w:val="24"/>
+          <w:lang w:eastAsia="fr-FR"/>
+        </w:rPr>
+        <w:t>consulte les commandes à livrer</w:t>
+      </w:r>
+      <w:r>
+        <w:rPr>
+          <w:noProof/>
+          <w:sz w:val="24"/>
+          <w:szCs w:val="24"/>
+          <w:lang w:eastAsia="fr-FR"/>
+        </w:rPr>
+        <w:t> :</w:t>
       </w:r>
     </w:p>
     <w:p>
@@ -3727,7 +4354,16 @@
           <w:szCs w:val="24"/>
           <w:lang w:eastAsia="fr-FR"/>
         </w:rPr>
-        <w:t>La base est interrogée sur les coordonnées du client</w:t>
+        <w:t xml:space="preserve">La base est interrogée sur les </w:t>
+      </w:r>
+      <w:r>
+        <w:rPr>
+          <w:noProof/>
+          <w:sz w:val="24"/>
+          <w:szCs w:val="24"/>
+          <w:lang w:eastAsia="fr-FR"/>
+        </w:rPr>
+        <w:t>commandes dont l’état est « Prête pour livraison »</w:t>
       </w:r>
     </w:p>
     <w:p>
@@ -3752,7 +4388,7 @@
           <w:szCs w:val="24"/>
           <w:lang w:eastAsia="fr-FR"/>
         </w:rPr>
-        <w:t>La base retourne les coordonnées du client</w:t>
+        <w:t>La base retourne les commandes filtrées</w:t>
       </w:r>
     </w:p>
     <w:p>
@@ -3777,7 +4413,7 @@
           <w:szCs w:val="24"/>
           <w:lang w:eastAsia="fr-FR"/>
         </w:rPr>
-        <w:t>Les coordonnées sont affichées sur l’interface</w:t>
+        <w:t>Les commandes sont affichées sur l’interface du livreur</w:t>
       </w:r>
     </w:p>
     <w:p>
@@ -3815,7 +4451,25 @@
           <w:szCs w:val="24"/>
           <w:lang w:eastAsia="fr-FR"/>
         </w:rPr>
-        <w:t>Le livreur consulte l’état du règlement :</w:t>
+        <w:t xml:space="preserve">Le livreur </w:t>
+      </w:r>
+      <w:r>
+        <w:rPr>
+          <w:noProof/>
+          <w:sz w:val="24"/>
+          <w:szCs w:val="24"/>
+          <w:lang w:eastAsia="fr-FR"/>
+        </w:rPr>
+        <w:t>prend en charge la commande</w:t>
+      </w:r>
+      <w:r>
+        <w:rPr>
+          <w:noProof/>
+          <w:sz w:val="24"/>
+          <w:szCs w:val="24"/>
+          <w:lang w:eastAsia="fr-FR"/>
+        </w:rPr>
+        <w:t> :</w:t>
       </w:r>
     </w:p>
     <w:p>
@@ -3853,7 +4507,7 @@
           <w:szCs w:val="24"/>
           <w:lang w:eastAsia="fr-FR"/>
         </w:rPr>
-        <w:t>La base est interrogée sur l’état du règlement</w:t>
+        <w:t>La commande est attribuée au livreur, l’état de la commande passe à « En cours de livraison »</w:t>
       </w:r>
     </w:p>
     <w:p>
@@ -3878,7 +4532,16 @@
           <w:szCs w:val="24"/>
           <w:lang w:eastAsia="fr-FR"/>
         </w:rPr>
-        <w:t>La base retourne l’état du règlement</w:t>
+        <w:t>La b</w:t>
+      </w:r>
+      <w:r>
+        <w:rPr>
+          <w:noProof/>
+          <w:sz w:val="24"/>
+          <w:szCs w:val="24"/>
+          <w:lang w:eastAsia="fr-FR"/>
+        </w:rPr>
+        <w:t>ase retourne les informations de la commande</w:t>
       </w:r>
     </w:p>
     <w:p>
@@ -3903,7 +4566,7 @@
           <w:szCs w:val="24"/>
           <w:lang w:eastAsia="fr-FR"/>
         </w:rPr>
-        <w:t>L’état est affiché sur l’interface du livreur</w:t>
+        <w:t>Les informations concernant la commande sont affichées</w:t>
       </w:r>
     </w:p>
     <w:p>
@@ -3979,7 +4642,7 @@
           <w:szCs w:val="24"/>
           <w:lang w:eastAsia="fr-FR"/>
         </w:rPr>
-        <w:t>Une mise à jour de l’état de la commande est envoyée</w:t>
+        <w:t>L’état de la commande est mis à jour dans la base « Commande livrée »</w:t>
       </w:r>
     </w:p>
     <w:p>
@@ -4115,7 +4778,7 @@
         <v:path o:extrusionok="f" gradientshapeok="t" o:connecttype="rect"/>
         <o:lock v:ext="edit" aspectratio="t"/>
       </v:shapetype>
-      <v:shape id="_x0000_i1036" type="#_x0000_t75" style="width:11.25pt;height:11.25pt" o:bullet="t">
+      <v:shape id="_x0000_i1041" type="#_x0000_t75" style="width:11.25pt;height:11.25pt" o:bullet="t">
         <v:imagedata r:id="rId1" o:title="msoC038"/>
       </v:shape>
     </w:pict>

</xml_diff>

<commit_message>
Update Order management diagrams
</commit_message>
<xml_diff>
--- a/GestionDesCommandes_Pizz-Liv.docx
+++ b/GestionDesCommandes_Pizz-Liv.docx
@@ -118,14 +118,6 @@
         </w:rPr>
         <w:t> :</w:t>
       </w:r>
-    </w:p>
-    <w:p>
-      <w:pPr>
-        <w:rPr>
-          <w:sz w:val="24"/>
-          <w:szCs w:val="24"/>
-        </w:rPr>
-      </w:pPr>
     </w:p>
     <w:p>
       <w:pPr>
@@ -223,7 +215,7 @@
           <w:lang w:eastAsia="fr-FR"/>
         </w:rPr>
         <w:pict>
-          <v:shape id="_x0000_i1033" type="#_x0000_t75" style="width:475.2pt;height:356.25pt">
+          <v:shape id="_x0000_i1026" type="#_x0000_t75" style="width:475.85pt;height:356.7pt">
             <v:imagedata r:id="rId7" o:title="usecase_GestionCommandes_PIZ" croptop="-2169f" cropbottom="-2169f" cropleft="-1598f" cropright="-1598f"/>
           </v:shape>
         </w:pict>
@@ -268,18 +260,6 @@
         </w:rPr>
         <w:t>pizzaïolo</w:t>
       </w:r>
-    </w:p>
-    <w:p>
-      <w:pPr>
-        <w:jc w:val="right"/>
-        <w:rPr>
-          <w:i/>
-          <w:noProof/>
-          <w:sz w:val="24"/>
-          <w:szCs w:val="24"/>
-          <w:lang w:eastAsia="fr-FR"/>
-        </w:rPr>
-      </w:pPr>
     </w:p>
     <w:p>
       <w:pPr>
@@ -444,22 +424,13 @@
       <w:pPr>
         <w:jc w:val="both"/>
         <w:rPr>
-          <w:noProof/>
-          <w:sz w:val="24"/>
-          <w:szCs w:val="24"/>
-          <w:lang w:eastAsia="fr-FR"/>
-        </w:rPr>
-      </w:pPr>
-      <w:r>
-        <w:rPr>
-          <w:noProof/>
-          <w:sz w:val="24"/>
-          <w:szCs w:val="24"/>
-          <w:lang w:eastAsia="fr-FR"/>
-        </w:rPr>
-        <w:tab/>
-        <w:t>Voici donc les différentes étapes nécessaires à la préparation d’une commande :</w:t>
-      </w:r>
+          <w:i/>
+          <w:noProof/>
+          <w:sz w:val="20"/>
+          <w:szCs w:val="20"/>
+          <w:lang w:eastAsia="fr-FR"/>
+        </w:rPr>
+      </w:pPr>
     </w:p>
     <w:p>
       <w:pPr>
@@ -533,7 +504,6 @@
           <w:szCs w:val="24"/>
           <w:lang w:eastAsia="fr-FR"/>
         </w:rPr>
-        <w:lastRenderedPageBreak/>
         <w:t>La commande est prête pour la livraison</w:t>
       </w:r>
     </w:p>
@@ -564,17 +534,6 @@
     </w:p>
     <w:p>
       <w:pPr>
-        <w:jc w:val="both"/>
-        <w:rPr>
-          <w:noProof/>
-          <w:sz w:val="24"/>
-          <w:szCs w:val="24"/>
-          <w:lang w:eastAsia="fr-FR"/>
-        </w:rPr>
-      </w:pPr>
-    </w:p>
-    <w:p>
-      <w:pPr>
         <w:pStyle w:val="Paragraphedeliste"/>
         <w:numPr>
           <w:ilvl w:val="0"/>
@@ -598,6 +557,7 @@
           <w:u w:val="single"/>
           <w:lang w:eastAsia="fr-FR"/>
         </w:rPr>
+        <w:lastRenderedPageBreak/>
         <w:t>Diagramme d’activité</w:t>
       </w:r>
       <w:r>
@@ -626,8 +586,8 @@
           <w:szCs w:val="24"/>
         </w:rPr>
         <w:pict>
-          <v:shape id="_x0000_i1039" type="#_x0000_t75" style="width:339.95pt;height:569.1pt">
-            <v:imagedata r:id="rId8" o:title="activite_GestionCommandes_PIZ" croptop="-1718f" cropbottom="-1718f" cropleft="-2977f" cropright="-2977f"/>
+          <v:shape id="_x0000_i1037" type="#_x0000_t75" style="width:340.15pt;height:651.3pt">
+            <v:imagedata r:id="rId8" o:title="activite_GestionCommandes_PIZ" croptop="-1490f" cropbottom="-1490f" cropleft="-2977f" cropright="-2977f"/>
           </v:shape>
         </w:pict>
       </w:r>
@@ -1417,7 +1377,7 @@
           <w:lang w:eastAsia="fr-FR"/>
         </w:rPr>
         <w:pict>
-          <v:shape id="_x0000_i1042" type="#_x0000_t75" style="width:476.45pt;height:411.35pt">
+          <v:shape id="_x0000_i1028" type="#_x0000_t75" style="width:475.85pt;height:411.3pt">
             <v:imagedata r:id="rId9" o:title="Seq_GestionCommandes_PIZ" croptop="-1932f" cropbottom="-1932f" cropleft="-1658f" cropright="-1658f"/>
           </v:shape>
         </w:pict>
@@ -1819,16 +1779,7 @@
           <w:szCs w:val="24"/>
           <w:lang w:eastAsia="fr-FR"/>
         </w:rPr>
-        <w:t>L’inventaire des ingrédients</w:t>
-      </w:r>
-      <w:r>
-        <w:rPr>
-          <w:noProof/>
-          <w:sz w:val="24"/>
-          <w:szCs w:val="24"/>
-          <w:lang w:eastAsia="fr-FR"/>
-        </w:rPr>
-        <w:t xml:space="preserve"> est mis à jour dans la base</w:t>
+        <w:t>L’inventaire des ingrédients est mis à jour dans la base</w:t>
       </w:r>
     </w:p>
     <w:p>
@@ -2315,7 +2266,7 @@
           <w:u w:val="single"/>
         </w:rPr>
         <w:pict>
-          <v:shape id="_x0000_i1045" type="#_x0000_t75" style="width:478.35pt;height:416.95pt">
+          <v:shape id="_x0000_i1029" type="#_x0000_t75" style="width:478.35pt;height:417.1pt">
             <v:imagedata r:id="rId10" o:title="usecase_GestionCommandes_LIV" croptop="-2096f" cropbottom="-2096f" cropleft="-1811f" cropright="-1811f"/>
           </v:shape>
         </w:pict>
@@ -2502,8 +2453,6 @@
           <w:lang w:eastAsia="fr-FR"/>
         </w:rPr>
       </w:pPr>
-      <w:bookmarkStart w:id="0" w:name="_GoBack"/>
-      <w:bookmarkEnd w:id="0"/>
       <w:r>
         <w:rPr>
           <w:noProof/>
@@ -3207,11 +3156,49 @@
     </w:p>
     <w:p>
       <w:pPr>
+        <w:pStyle w:val="Paragraphedeliste"/>
+        <w:ind w:left="1785"/>
+        <w:jc w:val="both"/>
+        <w:rPr>
+          <w:b/>
+          <w:sz w:val="28"/>
+          <w:szCs w:val="28"/>
+          <w:u w:val="single"/>
+        </w:rPr>
+      </w:pPr>
+    </w:p>
+    <w:p>
+      <w:pPr>
         <w:jc w:val="right"/>
         <w:rPr>
           <w:noProof/>
           <w:sz w:val="24"/>
           <w:szCs w:val="24"/>
+          <w:lang w:eastAsia="fr-FR"/>
+        </w:rPr>
+      </w:pPr>
+      <w:r>
+        <w:rPr>
+          <w:noProof/>
+          <w:sz w:val="24"/>
+          <w:szCs w:val="24"/>
+          <w:lang w:eastAsia="fr-FR"/>
+        </w:rPr>
+        <w:pict>
+          <v:shape id="_x0000_i1040" type="#_x0000_t75" style="width:319.45pt;height:556.15pt">
+            <v:imagedata r:id="rId11" o:title="activite_GestionCommandes_LIV"/>
+          </v:shape>
+        </w:pict>
+      </w:r>
+    </w:p>
+    <w:p>
+      <w:pPr>
+        <w:jc w:val="right"/>
+        <w:rPr>
+          <w:i/>
+          <w:noProof/>
+          <w:sz w:val="16"/>
+          <w:szCs w:val="16"/>
           <w:lang w:eastAsia="fr-FR"/>
         </w:rPr>
       </w:pPr>
@@ -3225,13 +3212,13 @@
         <mc:AlternateContent>
           <mc:Choice Requires="wps">
             <w:drawing>
-              <wp:anchor distT="0" distB="0" distL="114300" distR="114300" simplePos="0" relativeHeight="251665408" behindDoc="0" locked="0" layoutInCell="1" allowOverlap="1" wp14:anchorId="451BF9BD" wp14:editId="5D48A71E">
+              <wp:anchor distT="0" distB="0" distL="114300" distR="114300" simplePos="0" relativeHeight="251665408" behindDoc="0" locked="0" layoutInCell="1" allowOverlap="1" wp14:anchorId="1F1F71C9" wp14:editId="145CDE26">
                 <wp:simplePos x="0" y="0"/>
                 <wp:positionH relativeFrom="margin">
                   <wp:posOffset>54610</wp:posOffset>
                 </wp:positionH>
                 <wp:positionV relativeFrom="paragraph">
-                  <wp:posOffset>7464867</wp:posOffset>
+                  <wp:posOffset>184522</wp:posOffset>
                 </wp:positionV>
                 <wp:extent cx="5734206" cy="0"/>
                 <wp:effectExtent l="0" t="0" r="19050" b="19050"/>
@@ -3285,7 +3272,7 @@
           </mc:Choice>
           <mc:Fallback>
             <w:pict>
-              <v:line w14:anchorId="092A85CE" id="Connecteur droit 6" o:spid="_x0000_s1026" style="position:absolute;flip:y;z-index:251665408;visibility:visible;mso-wrap-style:square;mso-width-percent:0;mso-height-percent:0;mso-wrap-distance-left:9pt;mso-wrap-distance-top:0;mso-wrap-distance-right:9pt;mso-wrap-distance-bottom:0;mso-position-horizontal:absolute;mso-position-horizontal-relative:margin;mso-position-vertical:absolute;mso-position-vertical-relative:text;mso-width-percent:0;mso-height-percent:0;mso-width-relative:margin;mso-height-relative:margin" from="4.3pt,587.8pt" to="455.8pt,587.8pt" o:gfxdata="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" strokecolor="black [3213]" strokeweight=".5pt">
+              <v:line w14:anchorId="3035F0D8" id="Connecteur droit 6" o:spid="_x0000_s1026" style="position:absolute;flip:y;z-index:251665408;visibility:visible;mso-wrap-style:square;mso-width-percent:0;mso-height-percent:0;mso-wrap-distance-left:9pt;mso-wrap-distance-top:0;mso-wrap-distance-right:9pt;mso-wrap-distance-bottom:0;mso-position-horizontal:absolute;mso-position-horizontal-relative:margin;mso-position-vertical:absolute;mso-position-vertical-relative:text;mso-width-percent:0;mso-height-percent:0;mso-width-relative:margin;mso-height-relative:margin" from="4.3pt,14.55pt" to="455.8pt,14.55pt" o:gfxdata="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" strokecolor="black [3213]" strokeweight=".5pt">
                 <v:stroke joinstyle="miter"/>
                 <w10:wrap anchorx="margin"/>
               </v:line>
@@ -3293,19 +3280,6 @@
           </mc:Fallback>
         </mc:AlternateContent>
       </w:r>
-      <w:r>
-        <w:rPr>
-          <w:noProof/>
-          <w:sz w:val="24"/>
-          <w:szCs w:val="24"/>
-          <w:lang w:eastAsia="fr-FR"/>
-        </w:rPr>
-        <w:pict>
-          <v:shape id="_x0000_i1048" type="#_x0000_t75" style="width:347.5pt;height:584.15pt">
-            <v:imagedata r:id="rId11" o:title="activite_GestionCommandes_LIV" croptop="-1671f" cropbottom="-1671f" cropleft="-2907f" cropright="-2907f"/>
-          </v:shape>
-        </w:pict>
-      </w:r>
     </w:p>
     <w:p>
       <w:pPr>
@@ -3348,17 +3322,6 @@
         </w:rPr>
         <w:t xml:space="preserve">  « Gestion de commande » vue livreur</w:t>
       </w:r>
-    </w:p>
-    <w:p>
-      <w:pPr>
-        <w:jc w:val="right"/>
-        <w:rPr>
-          <w:noProof/>
-          <w:sz w:val="24"/>
-          <w:szCs w:val="24"/>
-          <w:lang w:eastAsia="fr-FR"/>
-        </w:rPr>
-      </w:pPr>
     </w:p>
     <w:p>
       <w:pPr>
@@ -3723,34 +3686,7 @@
           <w:szCs w:val="24"/>
           <w:lang w:eastAsia="fr-FR"/>
         </w:rPr>
-        <w:t xml:space="preserve"> </w:t>
-      </w:r>
-      <w:r>
-        <w:rPr>
-          <w:noProof/>
-          <w:sz w:val="24"/>
-          <w:szCs w:val="24"/>
-          <w:lang w:eastAsia="fr-FR"/>
-        </w:rPr>
-        <w:t>(Etat du règlement : « Commande</w:t>
-      </w:r>
-      <w:r>
-        <w:rPr>
-          <w:noProof/>
-          <w:sz w:val="24"/>
-          <w:szCs w:val="24"/>
-          <w:lang w:eastAsia="fr-FR"/>
-        </w:rPr>
-        <w:t xml:space="preserve"> non</w:t>
-      </w:r>
-      <w:r>
-        <w:rPr>
-          <w:noProof/>
-          <w:sz w:val="24"/>
-          <w:szCs w:val="24"/>
-          <w:lang w:eastAsia="fr-FR"/>
-        </w:rPr>
-        <w:t xml:space="preserve"> payée »)</w:t>
+        <w:t xml:space="preserve"> (Etat du règlement : « Commande non payée »)</w:t>
       </w:r>
       <w:r>
         <w:rPr>
@@ -3768,16 +3704,7 @@
           <w:szCs w:val="24"/>
           <w:lang w:eastAsia="fr-FR"/>
         </w:rPr>
-        <w:t xml:space="preserve">, l’état du règlement passe ensuite à </w:t>
-      </w:r>
-      <w:r>
-        <w:rPr>
-          <w:noProof/>
-          <w:sz w:val="24"/>
-          <w:szCs w:val="24"/>
-          <w:lang w:eastAsia="fr-FR"/>
-        </w:rPr>
-        <w:t xml:space="preserve"> « Commande payée »</w:t>
+        <w:t>, l’état du règlement passe ensuite à  « Commande payée »</w:t>
       </w:r>
     </w:p>
     <w:p>
@@ -4127,7 +4054,7 @@
           <w:szCs w:val="24"/>
         </w:rPr>
         <w:pict>
-          <v:shape id="_x0000_i1051" type="#_x0000_t75" style="width:476.45pt;height:514.65pt">
+          <v:shape id="_x0000_i1031" type="#_x0000_t75" style="width:476.7pt;height:514.75pt">
             <v:imagedata r:id="rId12" o:title="Seq_GestionCommandes_LIV" croptop="-1546f" cropbottom="-1546f" cropleft="-1676f" cropright="-1676f"/>
           </v:shape>
         </w:pict>
@@ -4223,6 +4150,8 @@
         </w:rPr>
         <w:t> :</w:t>
       </w:r>
+      <w:bookmarkStart w:id="0" w:name="_GoBack"/>
+      <w:bookmarkEnd w:id="0"/>
     </w:p>
     <w:p>
       <w:pPr>
@@ -4778,7 +4707,7 @@
         <v:path o:extrusionok="f" gradientshapeok="t" o:connecttype="rect"/>
         <o:lock v:ext="edit" aspectratio="t"/>
       </v:shapetype>
-      <v:shape id="_x0000_i1041" type="#_x0000_t75" style="width:11.25pt;height:11.25pt" o:bullet="t">
+      <v:shape id="_x0000_i1030" type="#_x0000_t75" style="width:11.6pt;height:11.6pt" o:bullet="t">
         <v:imagedata r:id="rId1" o:title="msoC038"/>
       </v:shape>
     </w:pict>

</xml_diff>